<commit_message>
DFD gewijzigd, nog niet af
</commit_message>
<xml_diff>
--- a/functioneel_ontwerp/dataflow-diagram_fo.docx
+++ b/functioneel_ontwerp/dataflow-diagram_fo.docx
@@ -5,32 +5,18 @@
     <w:p>
       <w:pPr>
         <w:pStyle w:val="Kop1"/>
-        <w:rPr>
-          <w:lang w:val="en-US"/>
-        </w:rPr>
       </w:pPr>
       <w:r>
-        <w:rPr>
-          <w:lang w:val="en-US"/>
-        </w:rPr>
         <w:t>Data flow diagram</w:t>
       </w:r>
     </w:p>
     <w:p>
       <w:pPr>
         <w:pStyle w:val="Kop2"/>
-        <w:rPr>
-          <w:lang w:val="en-US"/>
-        </w:rPr>
       </w:pPr>
-      <w:proofErr w:type="spellStart"/>
       <w:r>
-        <w:rPr>
-          <w:lang w:val="en-US"/>
-        </w:rPr>
         <w:t>Inleiding</w:t>
       </w:r>
-      <w:proofErr w:type="spellEnd"/>
     </w:p>
     <w:p>
       <w:r>
@@ -72,18 +58,32 @@
         </w:rPr>
       </w:pPr>
       <w:r>
-        <w:rPr>
-          <w:lang w:val="en-US"/>
-        </w:rPr>
-        <w:t>FOTO DATA FLOW DIAGRAM</w:t>
+        <w:object w:dxaOrig="10696" w:dyaOrig="6135" w14:anchorId="56722E19">
+          <v:shapetype id="_x0000_t75" coordsize="21600,21600" o:spt="75" o:preferrelative="t" path="m@4@5l@4@11@9@11@9@5xe" filled="f" stroked="f">
+            <v:stroke joinstyle="miter"/>
+            <v:formulas>
+              <v:f eqn="if lineDrawn pixelLineWidth 0"/>
+              <v:f eqn="sum @0 1 0"/>
+              <v:f eqn="sum 0 0 @1"/>
+              <v:f eqn="prod @2 1 2"/>
+              <v:f eqn="prod @3 21600 pixelWidth"/>
+              <v:f eqn="prod @3 21600 pixelHeight"/>
+              <v:f eqn="sum @0 0 1"/>
+              <v:f eqn="prod @6 1 2"/>
+              <v:f eqn="prod @7 21600 pixelWidth"/>
+              <v:f eqn="sum @8 21600 0"/>
+              <v:f eqn="prod @7 21600 pixelHeight"/>
+              <v:f eqn="sum @10 21600 0"/>
+            </v:formulas>
+            <v:path o:extrusionok="f" gradientshapeok="t" o:connecttype="rect"/>
+            <o:lock v:ext="edit" aspectratio="t"/>
+          </v:shapetype>
+          <v:shape id="_x0000_i1025" type="#_x0000_t75" style="width:453.75pt;height:260.25pt" o:ole="">
+            <v:imagedata r:id="rId4" o:title=""/>
+          </v:shape>
+          <o:OLEObject Type="Embed" ProgID="Visio.Drawing.15" ShapeID="_x0000_i1025" DrawAspect="Content" ObjectID="_1664696884" r:id="rId5"/>
+        </w:object>
       </w:r>
-    </w:p>
-    <w:p>
-      <w:pPr>
-        <w:rPr>
-          <w:lang w:val="en-US"/>
-        </w:rPr>
-      </w:pPr>
     </w:p>
     <w:p>
       <w:pPr>
@@ -239,6 +239,7 @@
     <w:lsdException w:name="HTML Sample" w:semiHidden="1" w:unhideWhenUsed="1"/>
     <w:lsdException w:name="HTML Typewriter" w:semiHidden="1" w:unhideWhenUsed="1"/>
     <w:lsdException w:name="HTML Variable" w:semiHidden="1" w:unhideWhenUsed="1"/>
+    <w:lsdException w:name="Normal Table" w:semiHidden="1" w:unhideWhenUsed="1"/>
     <w:lsdException w:name="annotation subject" w:semiHidden="1" w:unhideWhenUsed="1"/>
     <w:lsdException w:name="No List" w:semiHidden="1" w:unhideWhenUsed="1"/>
     <w:lsdException w:name="Outline List 1" w:semiHidden="1" w:unhideWhenUsed="1"/>
@@ -285,8 +286,10 @@
     <w:lsdException w:name="Table Subtle 2" w:semiHidden="1" w:unhideWhenUsed="1"/>
     <w:lsdException w:name="Table Web 1" w:semiHidden="1" w:unhideWhenUsed="1"/>
     <w:lsdException w:name="Table Web 2" w:semiHidden="1" w:unhideWhenUsed="1"/>
+    <w:lsdException w:name="Table Web 3" w:semiHidden="1" w:unhideWhenUsed="1"/>
     <w:lsdException w:name="Balloon Text" w:semiHidden="1" w:unhideWhenUsed="1"/>
     <w:lsdException w:name="Table Grid" w:uiPriority="39"/>
+    <w:lsdException w:name="Table Theme" w:semiHidden="1" w:unhideWhenUsed="1"/>
     <w:lsdException w:name="Placeholder Text" w:semiHidden="1"/>
     <w:lsdException w:name="No Spacing" w:uiPriority="1" w:qFormat="1"/>
     <w:lsdException w:name="Light Shading" w:uiPriority="60"/>

</xml_diff>